<commit_message>
some changes made on the solution
</commit_message>
<xml_diff>
--- a/homework_01/HomeWork_01_Question.docx
+++ b/homework_01/HomeWork_01_Question.docx
@@ -1,7 +1,8 @@
 
 <file path=word/document.xml><?xml version="1.0" encoding="utf-8"?>
-<w:document xmlns:wpc="http://schemas.microsoft.com/office/word/2010/wordprocessingCanvas" xmlns:cx="http://schemas.microsoft.com/office/drawing/2014/chartex" xmlns:cx1="http://schemas.microsoft.com/office/drawing/2015/9/8/chartex" xmlns:cx2="http://schemas.microsoft.com/office/drawing/2015/10/21/chartex" xmlns:cx3="http://schemas.microsoft.com/office/drawing/2016/5/9/chartex" xmlns:cx4="http://schemas.microsoft.com/office/drawing/2016/5/10/chartex" xmlns:cx5="http://schemas.microsoft.com/office/drawing/2016/5/11/chartex" xmlns:cx6="http://schemas.microsoft.com/office/drawing/2016/5/12/chartex" xmlns:cx7="http://schemas.microsoft.com/office/drawing/2016/5/13/chartex" xmlns:cx8="http://schemas.microsoft.com/office/drawing/2016/5/14/chartex" xmlns:mc="http://schemas.openxmlformats.org/markup-compatibility/2006" xmlns:aink="http://schemas.microsoft.com/office/drawing/2016/ink" xmlns:am3d="http://schemas.microsoft.com/office/drawing/2017/model3d" xmlns:o="urn:schemas-microsoft-com:office:office" xmlns:r="http://schemas.openxmlformats.org/officeDocument/2006/relationships" xmlns:m="http://schemas.openxmlformats.org/officeDocument/2006/math" xmlns:v="urn:schemas-microsoft-com:vml" xmlns:wp14="http://schemas.microsoft.com/office/word/2010/wordprocessingDrawing" xmlns:wp="http://schemas.openxmlformats.org/drawingml/2006/wordprocessingDrawing" xmlns:w10="urn:schemas-microsoft-com:office:word" xmlns:w="http://schemas.openxmlformats.org/wordprocessingml/2006/main" xmlns:w14="http://schemas.microsoft.com/office/word/2010/wordml" xmlns:w15="http://schemas.microsoft.com/office/word/2012/wordml" xmlns:w16cid="http://schemas.microsoft.com/office/word/2016/wordml/cid" xmlns:w16se="http://schemas.microsoft.com/office/word/2015/wordml/symex" xmlns:wpg="http://schemas.microsoft.com/office/word/2010/wordprocessingGroup" xmlns:wpi="http://schemas.microsoft.com/office/word/2010/wordprocessingInk" xmlns:wne="http://schemas.microsoft.com/office/word/2006/wordml" xmlns:wps="http://schemas.microsoft.com/office/word/2010/wordprocessingShape" mc:Ignorable="w14 w15 w16se w16cid wp14">
+<w:document xmlns:wpc="http://schemas.microsoft.com/office/word/2010/wordprocessingCanvas" xmlns:mo="http://schemas.microsoft.com/office/mac/office/2008/main" xmlns:mc="http://schemas.openxmlformats.org/markup-compatibility/2006" xmlns:mv="urn:schemas-microsoft-com:mac:vml" xmlns:o="urn:schemas-microsoft-com:office:office" xmlns:r="http://schemas.openxmlformats.org/officeDocument/2006/relationships" xmlns:m="http://schemas.openxmlformats.org/officeDocument/2006/math" xmlns:v="urn:schemas-microsoft-com:vml" xmlns:wp14="http://schemas.microsoft.com/office/word/2010/wordprocessingDrawing" xmlns:wp="http://schemas.openxmlformats.org/drawingml/2006/wordprocessingDrawing" xmlns:w10="urn:schemas-microsoft-com:office:word" xmlns:w="http://schemas.openxmlformats.org/wordprocessingml/2006/main" xmlns:w14="http://schemas.microsoft.com/office/word/2010/wordml" xmlns:w15="http://schemas.microsoft.com/office/word/2012/wordml" xmlns:wpg="http://schemas.microsoft.com/office/word/2010/wordprocessingGroup" xmlns:wpi="http://schemas.microsoft.com/office/word/2010/wordprocessingInk" xmlns:wne="http://schemas.microsoft.com/office/word/2006/wordml" xmlns:wps="http://schemas.microsoft.com/office/word/2010/wordprocessingShape" mc:Ignorable="w14 w15 wp14">
   <w:body>
+    <w:p/>
     <w:p>
       <w:pPr>
         <w:pStyle w:val="ListParagraph"/>
@@ -11,6 +12,38 @@
         </w:numPr>
       </w:pPr>
       <w:r>
+        <w:t xml:space="preserve">A. Define a </w:t>
+      </w:r>
+      <w:proofErr w:type="spellStart"/>
+      <w:r>
+        <w:t>removeNum</w:t>
+      </w:r>
+      <w:proofErr w:type="spellEnd"/>
+      <w:r>
+        <w:t xml:space="preserve"> function that will work asynchronously on every Array object. </w:t>
+      </w:r>
+    </w:p>
+    <w:p>
+      <w:pPr>
+        <w:pStyle w:val="ListParagraph"/>
+      </w:pPr>
+      <w:r>
+        <w:t>The function accepts one argument: a number.</w:t>
+      </w:r>
+    </w:p>
+    <w:p>
+      <w:pPr>
+        <w:pStyle w:val="ListParagraph"/>
+      </w:pPr>
+      <w:r>
+        <w:t>The function returns a new array after removing all instances of the passed number.</w:t>
+      </w:r>
+    </w:p>
+    <w:p>
+      <w:r>
+        <w:t xml:space="preserve">           B.  </w:t>
+      </w:r>
+      <w:r>
         <w:t xml:space="preserve">Explain </w:t>
       </w:r>
       <w:r>
@@ -31,23 +64,15 @@
     </w:p>
     <w:p>
       <w:r>
-        <w:t xml:space="preserve">I’m using Promise to solve this problem, so any promise function called microtask, and the microtask run before any </w:t>
+        <w:t xml:space="preserve">Since </w:t>
       </w:r>
       <w:proofErr w:type="spellStart"/>
       <w:r>
-        <w:t>macrotask</w:t>
+        <w:t>removeNum</w:t>
       </w:r>
       <w:proofErr w:type="spellEnd"/>
       <w:r>
-        <w:t xml:space="preserve"> such as </w:t>
-      </w:r>
-      <w:proofErr w:type="spellStart"/>
-      <w:r>
-        <w:t>setTimeout</w:t>
-      </w:r>
-      <w:proofErr w:type="spellEnd"/>
-      <w:r>
-        <w:t xml:space="preserve"> or events.</w:t>
+        <w:t xml:space="preserve"> is made asynchronous. Then the event-loop will handle it and put in the task-queue and finally move to stack when the stack is empty.</w:t>
       </w:r>
     </w:p>
     <w:p/>
@@ -60,6 +85,105 @@
         </w:numPr>
       </w:pPr>
       <w:r>
+        <w:t>A. Create three buttons:</w:t>
+      </w:r>
+    </w:p>
+    <w:p>
+      <w:pPr>
+        <w:pStyle w:val="ListParagraph"/>
+      </w:pPr>
+      <w:r>
+        <w:t xml:space="preserve">  . Promise </w:t>
+      </w:r>
+      <w:proofErr w:type="gramStart"/>
+      <w:r>
+        <w:t>Fetch(</w:t>
+      </w:r>
+      <w:proofErr w:type="gramEnd"/>
+      <w:r>
+        <w:t>use Fetch API)</w:t>
+      </w:r>
+    </w:p>
+    <w:p>
+      <w:pPr>
+        <w:pStyle w:val="ListParagraph"/>
+      </w:pPr>
+      <w:r>
+        <w:t xml:space="preserve">  . </w:t>
+      </w:r>
+      <w:proofErr w:type="spellStart"/>
+      <w:r>
+        <w:t>Async</w:t>
+      </w:r>
+      <w:proofErr w:type="spellEnd"/>
+      <w:r>
+        <w:t xml:space="preserve">/Await </w:t>
+      </w:r>
+      <w:proofErr w:type="gramStart"/>
+      <w:r>
+        <w:t>Fetch(</w:t>
+      </w:r>
+      <w:proofErr w:type="gramEnd"/>
+      <w:r>
+        <w:t xml:space="preserve">use </w:t>
+      </w:r>
+      <w:proofErr w:type="spellStart"/>
+      <w:r>
+        <w:t>Async</w:t>
+      </w:r>
+      <w:proofErr w:type="spellEnd"/>
+      <w:r>
+        <w:t>/Await)</w:t>
+      </w:r>
+    </w:p>
+    <w:p>
+      <w:pPr>
+        <w:pStyle w:val="ListParagraph"/>
+      </w:pPr>
+      <w:r>
+        <w:t xml:space="preserve">  </w:t>
+      </w:r>
+      <w:proofErr w:type="gramStart"/>
+      <w:r>
+        <w:t>.Reactive</w:t>
+      </w:r>
+      <w:proofErr w:type="gramEnd"/>
+      <w:r>
+        <w:t xml:space="preserve"> Fetch (use Observables)</w:t>
+      </w:r>
+    </w:p>
+    <w:p>
+      <w:pPr>
+        <w:pStyle w:val="ListParagraph"/>
+      </w:pPr>
+      <w:r>
+        <w:t xml:space="preserve">when each is clicked you will make a request to </w:t>
+      </w:r>
+      <w:hyperlink r:id="rId5" w:history="1">
+        <w:r>
+          <w:rPr>
+            <w:rStyle w:val="Hyperlink"/>
+          </w:rPr>
+          <w:t>http://randomuser.me/api/</w:t>
+        </w:r>
+      </w:hyperlink>
+      <w:r>
+        <w:t>.</w:t>
+      </w:r>
+    </w:p>
+    <w:p>
+      <w:pPr>
+        <w:pStyle w:val="ListParagraph"/>
+      </w:pPr>
+      <w:r>
+        <w:t>Return a JSON with only the name and location.</w:t>
+      </w:r>
+    </w:p>
+    <w:p>
+      <w:r>
+        <w:t xml:space="preserve">           B.  </w:t>
+      </w:r>
+      <w:r>
         <w:t xml:space="preserve">Explain which of Promise fetch, Async/await fetch and </w:t>
       </w:r>
       <w:r>
@@ -68,12 +192,13 @@
     </w:p>
     <w:p>
       <w:r>
-        <w:t>All  of them are asynchronous,  because we used fetch API to make request to server, and Fetch API return promise function, and the promise function one of technique to  do asynchronous function.</w:t>
-      </w:r>
+        <w:t>Three of them are asynchronous. Fetch makes the request and then returns promise object.</w:t>
+      </w:r>
+    </w:p>
+    <w:p>
       <w:bookmarkStart w:id="0" w:name="_GoBack"/>
       <w:bookmarkEnd w:id="0"/>
     </w:p>
-    <w:p/>
     <w:p/>
     <w:sectPr>
       <w:pgSz w:w="12240" w:h="15840"/>
@@ -86,8 +211,8 @@
 </file>
 
 <file path=word/numbering.xml><?xml version="1.0" encoding="utf-8"?>
-<w:numbering xmlns:wpc="http://schemas.microsoft.com/office/word/2010/wordprocessingCanvas" xmlns:cx="http://schemas.microsoft.com/office/drawing/2014/chartex" xmlns:cx1="http://schemas.microsoft.com/office/drawing/2015/9/8/chartex" xmlns:cx2="http://schemas.microsoft.com/office/drawing/2015/10/21/chartex" xmlns:cx3="http://schemas.microsoft.com/office/drawing/2016/5/9/chartex" xmlns:cx4="http://schemas.microsoft.com/office/drawing/2016/5/10/chartex" xmlns:cx5="http://schemas.microsoft.com/office/drawing/2016/5/11/chartex" xmlns:cx6="http://schemas.microsoft.com/office/drawing/2016/5/12/chartex" xmlns:cx7="http://schemas.microsoft.com/office/drawing/2016/5/13/chartex" xmlns:cx8="http://schemas.microsoft.com/office/drawing/2016/5/14/chartex" xmlns:mc="http://schemas.openxmlformats.org/markup-compatibility/2006" xmlns:aink="http://schemas.microsoft.com/office/drawing/2016/ink" xmlns:am3d="http://schemas.microsoft.com/office/drawing/2017/model3d" xmlns:o="urn:schemas-microsoft-com:office:office" xmlns:r="http://schemas.openxmlformats.org/officeDocument/2006/relationships" xmlns:m="http://schemas.openxmlformats.org/officeDocument/2006/math" xmlns:v="urn:schemas-microsoft-com:vml" xmlns:wp14="http://schemas.microsoft.com/office/word/2010/wordprocessingDrawing" xmlns:wp="http://schemas.openxmlformats.org/drawingml/2006/wordprocessingDrawing" xmlns:w10="urn:schemas-microsoft-com:office:word" xmlns:w="http://schemas.openxmlformats.org/wordprocessingml/2006/main" xmlns:w14="http://schemas.microsoft.com/office/word/2010/wordml" xmlns:w15="http://schemas.microsoft.com/office/word/2012/wordml" xmlns:w16cid="http://schemas.microsoft.com/office/word/2016/wordml/cid" xmlns:w16se="http://schemas.microsoft.com/office/word/2015/wordml/symex" xmlns:wpg="http://schemas.microsoft.com/office/word/2010/wordprocessingGroup" xmlns:wpi="http://schemas.microsoft.com/office/word/2010/wordprocessingInk" xmlns:wne="http://schemas.microsoft.com/office/word/2006/wordml" xmlns:wps="http://schemas.microsoft.com/office/word/2010/wordprocessingShape" mc:Ignorable="w14 w15 w16se w16cid wp14">
-  <w:abstractNum w:abstractNumId="0" w15:restartNumberingAfterBreak="0">
+<w:numbering xmlns:wpc="http://schemas.microsoft.com/office/word/2010/wordprocessingCanvas" xmlns:mo="http://schemas.microsoft.com/office/mac/office/2008/main" xmlns:mc="http://schemas.openxmlformats.org/markup-compatibility/2006" xmlns:mv="urn:schemas-microsoft-com:mac:vml" xmlns:o="urn:schemas-microsoft-com:office:office" xmlns:r="http://schemas.openxmlformats.org/officeDocument/2006/relationships" xmlns:m="http://schemas.openxmlformats.org/officeDocument/2006/math" xmlns:v="urn:schemas-microsoft-com:vml" xmlns:wp14="http://schemas.microsoft.com/office/word/2010/wordprocessingDrawing" xmlns:wp="http://schemas.openxmlformats.org/drawingml/2006/wordprocessingDrawing" xmlns:w10="urn:schemas-microsoft-com:office:word" xmlns:w="http://schemas.openxmlformats.org/wordprocessingml/2006/main" xmlns:w14="http://schemas.microsoft.com/office/word/2010/wordml" xmlns:w15="http://schemas.microsoft.com/office/word/2012/wordml" xmlns:wpg="http://schemas.microsoft.com/office/word/2010/wordprocessingGroup" xmlns:wpi="http://schemas.microsoft.com/office/word/2010/wordprocessingInk" xmlns:wne="http://schemas.microsoft.com/office/word/2006/wordml" xmlns:wps="http://schemas.microsoft.com/office/word/2010/wordprocessingShape" mc:Ignorable="w14 w15 wp14">
+  <w:abstractNum w:abstractNumId="0">
     <w:nsid w:val="137E082B"/>
     <w:multiLevelType w:val="hybridMultilevel"/>
     <w:tmpl w:val="8E3AB2F6"/>
@@ -183,7 +308,7 @@
 </file>
 
 <file path=word/styles.xml><?xml version="1.0" encoding="utf-8"?>
-<w:styles xmlns:mc="http://schemas.openxmlformats.org/markup-compatibility/2006" xmlns:r="http://schemas.openxmlformats.org/officeDocument/2006/relationships" xmlns:w="http://schemas.openxmlformats.org/wordprocessingml/2006/main" xmlns:w14="http://schemas.microsoft.com/office/word/2010/wordml" xmlns:w15="http://schemas.microsoft.com/office/word/2012/wordml" xmlns:w16cid="http://schemas.microsoft.com/office/word/2016/wordml/cid" xmlns:w16se="http://schemas.microsoft.com/office/word/2015/wordml/symex" mc:Ignorable="w14 w15 w16se w16cid">
+<w:styles xmlns:mc="http://schemas.openxmlformats.org/markup-compatibility/2006" xmlns:r="http://schemas.openxmlformats.org/officeDocument/2006/relationships" xmlns:w="http://schemas.openxmlformats.org/wordprocessingml/2006/main" xmlns:w14="http://schemas.microsoft.com/office/word/2010/wordml" xmlns:w15="http://schemas.microsoft.com/office/word/2012/wordml" mc:Ignorable="w14 w15">
   <w:docDefaults>
     <w:rPrDefault>
       <w:rPr>
@@ -199,7 +324,7 @@
       </w:pPr>
     </w:pPrDefault>
   </w:docDefaults>
-  <w:latentStyles w:defLockedState="0" w:defUIPriority="99" w:defSemiHidden="0" w:defUnhideWhenUsed="0" w:defQFormat="0" w:count="376">
+  <w:latentStyles w:defLockedState="0" w:defUIPriority="99" w:defSemiHidden="0" w:defUnhideWhenUsed="0" w:defQFormat="0" w:count="381">
     <w:lsdException w:name="Normal" w:uiPriority="0" w:qFormat="1"/>
     <w:lsdException w:name="heading 1" w:uiPriority="9" w:qFormat="1"/>
     <w:lsdException w:name="heading 2" w:semiHidden="1" w:uiPriority="9" w:unhideWhenUsed="1" w:qFormat="1"/>
@@ -305,6 +430,7 @@
     <w:lsdException w:name="HTML Sample" w:semiHidden="1" w:unhideWhenUsed="1"/>
     <w:lsdException w:name="HTML Typewriter" w:semiHidden="1" w:unhideWhenUsed="1"/>
     <w:lsdException w:name="HTML Variable" w:semiHidden="1" w:unhideWhenUsed="1"/>
+    <w:lsdException w:name="Normal Table" w:semiHidden="1" w:unhideWhenUsed="1"/>
     <w:lsdException w:name="annotation subject" w:semiHidden="1" w:unhideWhenUsed="1"/>
     <w:lsdException w:name="No List" w:semiHidden="1" w:unhideWhenUsed="1"/>
     <w:lsdException w:name="Outline List 1" w:semiHidden="1" w:unhideWhenUsed="1"/>
@@ -351,8 +477,10 @@
     <w:lsdException w:name="Table Subtle 2" w:semiHidden="1" w:unhideWhenUsed="1"/>
     <w:lsdException w:name="Table Web 1" w:semiHidden="1" w:unhideWhenUsed="1"/>
     <w:lsdException w:name="Table Web 2" w:semiHidden="1" w:unhideWhenUsed="1"/>
+    <w:lsdException w:name="Table Web 3" w:semiHidden="1" w:unhideWhenUsed="1"/>
     <w:lsdException w:name="Balloon Text" w:semiHidden="1" w:unhideWhenUsed="1"/>
     <w:lsdException w:name="Table Grid" w:uiPriority="39"/>
+    <w:lsdException w:name="Table Theme" w:semiHidden="1" w:unhideWhenUsed="1"/>
     <w:lsdException w:name="Placeholder Text" w:semiHidden="1"/>
     <w:lsdException w:name="No Spacing" w:uiPriority="1" w:qFormat="1"/>
     <w:lsdException w:name="Light Shading" w:uiPriority="60"/>
@@ -569,10 +697,6 @@
     <w:lsdException w:name="List Table 6 Colorful Accent 6" w:uiPriority="51"/>
     <w:lsdException w:name="List Table 7 Colorful Accent 6" w:uiPriority="52"/>
     <w:lsdException w:name="Mention" w:semiHidden="1" w:unhideWhenUsed="1"/>
-    <w:lsdException w:name="Smart Hyperlink" w:semiHidden="1" w:unhideWhenUsed="1"/>
-    <w:lsdException w:name="Hashtag" w:semiHidden="1" w:unhideWhenUsed="1"/>
-    <w:lsdException w:name="Unresolved Mention" w:semiHidden="1" w:unhideWhenUsed="1"/>
-    <w:lsdException w:name="Smart Link" w:semiHidden="1" w:unhideWhenUsed="1"/>
   </w:latentStyles>
   <w:style w:type="paragraph" w:default="1" w:styleId="Normal">
     <w:name w:val="Normal"/>
@@ -615,6 +739,17 @@
       <w:ind w:left="720"/>
       <w:contextualSpacing/>
     </w:pPr>
+  </w:style>
+  <w:style w:type="character" w:styleId="Hyperlink">
+    <w:name w:val="Hyperlink"/>
+    <w:basedOn w:val="DefaultParagraphFont"/>
+    <w:uiPriority w:val="99"/>
+    <w:unhideWhenUsed/>
+    <w:rsid w:val="00B542B2"/>
+    <w:rPr>
+      <w:color w:val="0563C1" w:themeColor="hyperlink"/>
+      <w:u w:val="single"/>
+    </w:rPr>
   </w:style>
 </w:styles>
 </file>

</xml_diff>